<commit_message>
Actualizaci├│n de contenido del sitio
</commit_message>
<xml_diff>
--- a/PrintedDocs/Proposal from The First Presidency.docx
+++ b/PrintedDocs/Proposal from The First Presidency.docx
@@ -7,12 +7,12 @@
         <w:pStyle w:val="Heading1"/>
         <w:numPr>
           <w:ilvl w:val="0"/>
-          <w:numId w:val="1"/>
+          <w:numId w:val="2"/>
         </w:numPr>
         <w:bidi w:val="0"/>
         <w:spacing w:before="240" w:after="120"/>
         <w:ind w:hanging="0" w:start="0"/>
-        <w:jc w:val="start"/>
+        <w:jc w:val="center"/>
         <w:rPr>
           <w:lang w:val="en-US"/>
         </w:rPr>
@@ -44,7 +44,7 @@
         <w:pStyle w:val="Heading2"/>
         <w:numPr>
           <w:ilvl w:val="1"/>
-          <w:numId w:val="1"/>
+          <w:numId w:val="2"/>
         </w:numPr>
         <w:bidi w:val="0"/>
         <w:ind w:hanging="0" w:start="0"/>
@@ -126,7 +126,7 @@
       <w:pPr>
         <w:pStyle w:val="Normal"/>
         <w:bidi w:val="0"/>
-        <w:jc w:val="start"/>
+        <w:jc w:val="both"/>
         <w:rPr>
           <w:lang w:val="en-US"/>
         </w:rPr>
@@ -158,7 +158,7 @@
         <w:pStyle w:val="Heading3"/>
         <w:numPr>
           <w:ilvl w:val="2"/>
-          <w:numId w:val="1"/>
+          <w:numId w:val="2"/>
         </w:numPr>
         <w:bidi w:val="0"/>
         <w:ind w:hanging="0" w:start="0"/>
@@ -194,7 +194,7 @@
         <w:pStyle w:val="Heading4"/>
         <w:numPr>
           <w:ilvl w:val="3"/>
-          <w:numId w:val="1"/>
+          <w:numId w:val="2"/>
         </w:numPr>
         <w:bidi w:val="0"/>
         <w:ind w:hanging="0" w:start="0"/>
@@ -229,7 +229,7 @@
       <w:pPr>
         <w:pStyle w:val="Normal"/>
         <w:bidi w:val="0"/>
-        <w:jc w:val="start"/>
+        <w:jc w:val="both"/>
         <w:rPr>
           <w:lang w:val="en-US"/>
         </w:rPr>
@@ -261,7 +261,7 @@
         <w:pStyle w:val="Heading4"/>
         <w:numPr>
           <w:ilvl w:val="3"/>
-          <w:numId w:val="1"/>
+          <w:numId w:val="2"/>
         </w:numPr>
         <w:bidi w:val="0"/>
         <w:ind w:hanging="0" w:start="0"/>
@@ -296,7 +296,7 @@
       <w:pPr>
         <w:pStyle w:val="Normal"/>
         <w:bidi w:val="0"/>
-        <w:jc w:val="start"/>
+        <w:jc w:val="both"/>
         <w:rPr>
           <w:lang w:val="en-US"/>
         </w:rPr>
@@ -328,175 +328,509 @@
         <w:pStyle w:val="Normal"/>
         <w:numPr>
           <w:ilvl w:val="0"/>
+          <w:numId w:val="3"/>
+        </w:numPr>
+        <w:bidi w:val="0"/>
+        <w:jc w:val="start"/>
+        <w:rPr>
+          <w:lang w:val="en-US"/>
+        </w:rPr>
+      </w:pPr>
+      <w:r>
+        <w:rPr>
+          <w:lang w:val="en-US"/>
+        </w:rPr>
+        <w:t>Specific clothing items</w:t>
+      </w:r>
+    </w:p>
+    <w:p>
+      <w:pPr>
+        <w:pStyle w:val="Normal"/>
+        <w:numPr>
+          <w:ilvl w:val="0"/>
+          <w:numId w:val="3"/>
+        </w:numPr>
+        <w:bidi w:val="0"/>
+        <w:jc w:val="start"/>
+        <w:rPr>
+          <w:lang w:val="en-US"/>
+        </w:rPr>
+      </w:pPr>
+      <w:r>
+        <w:rPr>
+          <w:lang w:val="en-US"/>
+        </w:rPr>
+        <w:t>Medical or therapeutic devices</w:t>
+      </w:r>
+    </w:p>
+    <w:p>
+      <w:pPr>
+        <w:pStyle w:val="Normal"/>
+        <w:numPr>
+          <w:ilvl w:val="0"/>
+          <w:numId w:val="3"/>
+        </w:numPr>
+        <w:bidi w:val="0"/>
+        <w:jc w:val="start"/>
+        <w:rPr>
+          <w:lang w:val="en-US"/>
+        </w:rPr>
+      </w:pPr>
+      <w:r>
+        <w:rPr>
+          <w:lang w:val="en-US"/>
+        </w:rPr>
+        <w:t>Bandages or support products</w:t>
+      </w:r>
+    </w:p>
+    <w:p>
+      <w:pPr>
+        <w:pStyle w:val="Normal"/>
+        <w:numPr>
+          <w:ilvl w:val="0"/>
+          <w:numId w:val="3"/>
+        </w:numPr>
+        <w:bidi w:val="0"/>
+        <w:jc w:val="start"/>
+        <w:rPr>
+          <w:lang w:val="en-US"/>
+        </w:rPr>
+      </w:pPr>
+      <w:r>
+        <w:rPr>
+          <w:lang w:val="en-US"/>
+        </w:rPr>
+        <w:t>Diapers or other personal care accessories</w:t>
+      </w:r>
+    </w:p>
+    <w:p>
+      <w:pPr>
+        <w:pStyle w:val="Normal"/>
+        <w:numPr>
+          <w:ilvl w:val="0"/>
+          <w:numId w:val="3"/>
+        </w:numPr>
+        <w:bidi w:val="0"/>
+        <w:jc w:val="start"/>
+        <w:rPr>
+          <w:lang w:val="en-US"/>
+        </w:rPr>
+      </w:pPr>
+      <w:r>
+        <w:rPr>
+          <w:lang w:val="en-US"/>
+        </w:rPr>
+        <w:t>Any other elements necessary for emotional or neurological regulation</w:t>
+      </w:r>
+    </w:p>
+    <w:p>
+      <w:pPr>
+        <w:pStyle w:val="Normal"/>
+        <w:numPr>
+          <w:ilvl w:val="0"/>
+          <w:numId w:val="3"/>
+        </w:numPr>
+        <w:bidi w:val="0"/>
+        <w:jc w:val="start"/>
+        <w:rPr>
+          <w:lang w:val="en-US"/>
+        </w:rPr>
+      </w:pPr>
+      <w:r>
+        <w:rPr>
+          <w:lang w:val="en-US"/>
+        </w:rPr>
+        <w:t>Involuntary movements or necessary regulatory behaviors (such as tics in Tourette Syndrome)</w:t>
+      </w:r>
+    </w:p>
+    <w:p>
+      <w:pPr>
+        <w:pStyle w:val="Normal"/>
+        <w:bidi w:val="0"/>
+        <w:jc w:val="start"/>
+        <w:rPr>
+          <w:lang w:val="en-US"/>
+        </w:rPr>
+      </w:pPr>
+      <w:r>
+        <w:rPr>
+          <w:lang w:val="en-US"/>
+        </w:rPr>
+      </w:r>
+    </w:p>
+    <w:p>
+      <w:pPr>
+        <w:pStyle w:val="Normal"/>
+        <w:bidi w:val="0"/>
+        <w:jc w:val="both"/>
+        <w:rPr>
+          <w:lang w:val="en-US"/>
+        </w:rPr>
+      </w:pPr>
+      <w:r>
+        <w:rPr>
+          <w:lang w:val="en-US"/>
+        </w:rPr>
+        <w:t>These elements and behaviors, when part of an inherent neurological condition or a healing process supervised or not by mental health professionals (that may or may not last a lifetime), and even if they do not have a need or do not make use of their primary purpose, must be respected and permitted in all Church buildings (if they comply with Church standards) and home activities.</w:t>
+      </w:r>
+    </w:p>
+    <w:p>
+      <w:pPr>
+        <w:pStyle w:val="Normal"/>
+        <w:bidi w:val="0"/>
+        <w:jc w:val="start"/>
+        <w:rPr>
+          <w:lang w:val="en-US"/>
+        </w:rPr>
+      </w:pPr>
+      <w:r>
+        <w:rPr>
+          <w:lang w:val="en-US"/>
+        </w:rPr>
+      </w:r>
+    </w:p>
+    <w:p>
+      <w:pPr>
+        <w:pStyle w:val="Heading3"/>
+        <w:numPr>
+          <w:ilvl w:val="2"/>
           <w:numId w:val="2"/>
         </w:numPr>
         <w:bidi w:val="0"/>
-        <w:jc w:val="start"/>
-        <w:rPr>
-          <w:lang w:val="en-US"/>
-        </w:rPr>
-      </w:pPr>
-      <w:r>
-        <w:rPr>
-          <w:lang w:val="en-US"/>
-        </w:rPr>
-        <w:t>Specific clothing items</w:t>
-      </w:r>
-    </w:p>
-    <w:p>
-      <w:pPr>
-        <w:pStyle w:val="Normal"/>
-        <w:numPr>
-          <w:ilvl w:val="0"/>
+        <w:ind w:hanging="0" w:start="0"/>
+        <w:jc w:val="start"/>
+        <w:rPr>
+          <w:lang w:val="en-US"/>
+        </w:rPr>
+      </w:pPr>
+      <w:r>
+        <w:rPr>
+          <w:lang w:val="en-US"/>
+        </w:rPr>
+        <w:t>Call to Empathy and Understanding</w:t>
+      </w:r>
+    </w:p>
+    <w:p>
+      <w:pPr>
+        <w:pStyle w:val="Normal"/>
+        <w:bidi w:val="0"/>
+        <w:jc w:val="start"/>
+        <w:rPr>
+          <w:lang w:val="en-US"/>
+        </w:rPr>
+      </w:pPr>
+      <w:r>
+        <w:rPr>
+          <w:lang w:val="en-US"/>
+        </w:rPr>
+      </w:r>
+    </w:p>
+    <w:p>
+      <w:pPr>
+        <w:pStyle w:val="Heading4"/>
+        <w:numPr>
+          <w:ilvl w:val="3"/>
           <w:numId w:val="2"/>
         </w:numPr>
         <w:bidi w:val="0"/>
-        <w:jc w:val="start"/>
-        <w:rPr>
-          <w:lang w:val="en-US"/>
-        </w:rPr>
-      </w:pPr>
-      <w:r>
-        <w:rPr>
-          <w:lang w:val="en-US"/>
-        </w:rPr>
-        <w:t>Medical or therapeutic devices</w:t>
-      </w:r>
-    </w:p>
-    <w:p>
-      <w:pPr>
-        <w:pStyle w:val="Normal"/>
-        <w:numPr>
-          <w:ilvl w:val="0"/>
+        <w:ind w:hanging="0" w:start="0"/>
+        <w:jc w:val="start"/>
+        <w:rPr>
+          <w:lang w:val="en-US"/>
+        </w:rPr>
+      </w:pPr>
+      <w:r>
+        <w:rPr>
+          <w:lang w:val="en-US"/>
+        </w:rPr>
+        <w:t>Neurological need and not a whim</w:t>
+      </w:r>
+    </w:p>
+    <w:p>
+      <w:pPr>
+        <w:pStyle w:val="Normal"/>
+        <w:bidi w:val="0"/>
+        <w:jc w:val="start"/>
+        <w:rPr>
+          <w:lang w:val="en-US"/>
+        </w:rPr>
+      </w:pPr>
+      <w:r>
+        <w:rPr>
+          <w:lang w:val="en-US"/>
+        </w:rPr>
+      </w:r>
+    </w:p>
+    <w:p>
+      <w:pPr>
+        <w:pStyle w:val="Normal"/>
+        <w:bidi w:val="0"/>
+        <w:jc w:val="both"/>
+        <w:rPr>
+          <w:lang w:val="en-US"/>
+        </w:rPr>
+      </w:pPr>
+      <w:r>
+        <w:rPr>
+          <w:lang w:val="en-US"/>
+        </w:rPr>
+        <w:t xml:space="preserve">It is important to understand that many behaviors or needs for uncommon emotional regulation are not voluntary choices or whims, but legitimate neurological responses. Strategies such as tics in Tourette Syndrome, or certain self-regulation rituals following traumatic experiences, or "stimming" in autism are necessary adaptive mechanisms. Suppressing them without understanding can cause real distress, not only interrupting emotional self-regulation, but can erode marital intimacy (in the case of marriages), generate chronic stress, reactivate trauma. Forced suppression of essential regulatory mechanisms, inhibiting bodily presence, emotional security and, with it, the capacity for connection in marriage. Therefore, they should be seen as valid needs that deserve respect and support. </w:t>
+      </w:r>
+      <w:r>
+        <w:rPr>
+          <w:b/>
+          <w:bCs/>
+          <w:lang w:val="en-US"/>
+        </w:rPr>
+        <w:t>Validating and respecting each spouse's regulatory needs strengthens mutual trust, restores emotional security, and creates the conditions for full, consensual, and sacred marital intimacy</w:t>
+      </w:r>
+      <w:r>
+        <w:rPr>
+          <w:b w:val="false"/>
+          <w:bCs w:val="false"/>
+          <w:lang w:val="en-US"/>
+        </w:rPr>
+        <w:t>.</w:t>
+      </w:r>
+    </w:p>
+    <w:p>
+      <w:pPr>
+        <w:pStyle w:val="Normal"/>
+        <w:bidi w:val="0"/>
+        <w:jc w:val="both"/>
+        <w:rPr>
+          <w:lang w:val="en-US"/>
+        </w:rPr>
+      </w:pPr>
+      <w:r>
+        <w:rPr>
+          <w:lang w:val="en-US"/>
+        </w:rPr>
+      </w:r>
+    </w:p>
+    <w:p>
+      <w:pPr>
+        <w:pStyle w:val="Heading4"/>
+        <w:numPr>
+          <w:ilvl w:val="3"/>
           <w:numId w:val="2"/>
         </w:numPr>
         <w:bidi w:val="0"/>
-        <w:jc w:val="start"/>
-        <w:rPr>
-          <w:lang w:val="en-US"/>
-        </w:rPr>
-      </w:pPr>
-      <w:r>
-        <w:rPr>
-          <w:lang w:val="en-US"/>
-        </w:rPr>
-        <w:t>Bandages or support products</w:t>
-      </w:r>
-    </w:p>
-    <w:p>
-      <w:pPr>
-        <w:pStyle w:val="Normal"/>
-        <w:numPr>
-          <w:ilvl w:val="0"/>
+        <w:ind w:hanging="0" w:start="0"/>
+        <w:jc w:val="start"/>
+        <w:rPr>
+          <w:lang w:val="en-US"/>
+        </w:rPr>
+      </w:pPr>
+      <w:r>
+        <w:rPr>
+          <w:lang w:val="en-US"/>
+        </w:rPr>
+        <w:t>Do Not Judge</w:t>
+      </w:r>
+    </w:p>
+    <w:p>
+      <w:pPr>
+        <w:pStyle w:val="Normal"/>
+        <w:bidi w:val="0"/>
+        <w:jc w:val="start"/>
+        <w:rPr>
+          <w:lang w:val="en-US"/>
+        </w:rPr>
+      </w:pPr>
+      <w:r>
+        <w:rPr>
+          <w:lang w:val="en-US"/>
+        </w:rPr>
+      </w:r>
+    </w:p>
+    <w:p>
+      <w:pPr>
+        <w:pStyle w:val="Normal"/>
+        <w:bidi w:val="0"/>
+        <w:jc w:val="both"/>
+        <w:rPr>
+          <w:lang w:val="en-US"/>
+        </w:rPr>
+      </w:pPr>
+      <w:r>
+        <w:rPr>
+          <w:lang w:val="en-US"/>
+        </w:rPr>
+        <w:t>We urge all members, leaders, and families to refrain from making judgments about mental health and neurological situations that may seem uncommon or difficult to understand, including conditions such as Tourette Syndrome, involuntary movements, or specific regulatory needs. Let us remember that "man looketh on the outward appearance, but the Lord looketh on the heart" (1 Samuel 16:7).</w:t>
+      </w:r>
+    </w:p>
+    <w:p>
+      <w:pPr>
+        <w:pStyle w:val="Normal"/>
+        <w:bidi w:val="0"/>
+        <w:jc w:val="start"/>
+        <w:rPr>
+          <w:lang w:val="en-US"/>
+        </w:rPr>
+      </w:pPr>
+      <w:r>
+        <w:rPr>
+          <w:lang w:val="en-US"/>
+        </w:rPr>
+      </w:r>
+    </w:p>
+    <w:p>
+      <w:pPr>
+        <w:pStyle w:val="Heading4"/>
+        <w:numPr>
+          <w:ilvl w:val="3"/>
           <w:numId w:val="2"/>
         </w:numPr>
         <w:bidi w:val="0"/>
-        <w:jc w:val="start"/>
-        <w:rPr>
-          <w:lang w:val="en-US"/>
-        </w:rPr>
-      </w:pPr>
-      <w:r>
-        <w:rPr>
-          <w:lang w:val="en-US"/>
-        </w:rPr>
-        <w:t>Diapers or other personal care accessories</w:t>
-      </w:r>
-    </w:p>
-    <w:p>
-      <w:pPr>
-        <w:pStyle w:val="Normal"/>
-        <w:numPr>
-          <w:ilvl w:val="0"/>
+        <w:ind w:hanging="0" w:start="0"/>
+        <w:jc w:val="start"/>
+        <w:rPr>
+          <w:lang w:val="en-US"/>
+        </w:rPr>
+      </w:pPr>
+      <w:r>
+        <w:rPr>
+          <w:lang w:val="en-US"/>
+        </w:rPr>
+        <w:t>Do Not Exclude</w:t>
+      </w:r>
+    </w:p>
+    <w:p>
+      <w:pPr>
+        <w:pStyle w:val="Normal"/>
+        <w:bidi w:val="0"/>
+        <w:jc w:val="start"/>
+        <w:rPr>
+          <w:lang w:val="en-US"/>
+        </w:rPr>
+      </w:pPr>
+      <w:r>
+        <w:rPr>
+          <w:lang w:val="en-US"/>
+        </w:rPr>
+      </w:r>
+    </w:p>
+    <w:p>
+      <w:pPr>
+        <w:pStyle w:val="Normal"/>
+        <w:bidi w:val="0"/>
+        <w:jc w:val="both"/>
+        <w:rPr>
+          <w:lang w:val="en-US"/>
+        </w:rPr>
+      </w:pPr>
+      <w:r>
+        <w:rPr>
+          <w:lang w:val="en-US"/>
+        </w:rPr>
+        <w:t>No behavior related to mental health conditions or neurological differences should be grounds for exclusion from our congregations, activities, or worship services, even in family settings. Diversity in forms of healing, recovery, and neurological regulation should be seen as a manifestation of our Heavenly Father's infinite compassion.</w:t>
+      </w:r>
+    </w:p>
+    <w:p>
+      <w:pPr>
+        <w:pStyle w:val="Normal"/>
+        <w:bidi w:val="0"/>
+        <w:jc w:val="start"/>
+        <w:rPr>
+          <w:lang w:val="en-US"/>
+        </w:rPr>
+      </w:pPr>
+      <w:r>
+        <w:rPr>
+          <w:lang w:val="en-US"/>
+        </w:rPr>
+      </w:r>
+    </w:p>
+    <w:p>
+      <w:pPr>
+        <w:pStyle w:val="Heading4"/>
+        <w:numPr>
+          <w:ilvl w:val="3"/>
           <w:numId w:val="2"/>
         </w:numPr>
         <w:bidi w:val="0"/>
-        <w:jc w:val="start"/>
-        <w:rPr>
-          <w:lang w:val="en-US"/>
-        </w:rPr>
-      </w:pPr>
-      <w:r>
-        <w:rPr>
-          <w:lang w:val="en-US"/>
-        </w:rPr>
-        <w:t>Any other elements necessary for emotional or neurological regulation</w:t>
-      </w:r>
-    </w:p>
-    <w:p>
-      <w:pPr>
-        <w:pStyle w:val="Normal"/>
-        <w:numPr>
-          <w:ilvl w:val="0"/>
+        <w:ind w:hanging="0" w:start="0"/>
+        <w:jc w:val="start"/>
+        <w:rPr>
+          <w:lang w:val="en-US"/>
+        </w:rPr>
+      </w:pPr>
+      <w:r>
+        <w:rPr>
+          <w:lang w:val="en-US"/>
+        </w:rPr>
+        <w:t>Do Not Misinterpret</w:t>
+      </w:r>
+    </w:p>
+    <w:p>
+      <w:pPr>
+        <w:pStyle w:val="Normal"/>
+        <w:bidi w:val="0"/>
+        <w:jc w:val="start"/>
+        <w:rPr>
+          <w:lang w:val="en-US"/>
+        </w:rPr>
+      </w:pPr>
+      <w:r>
+        <w:rPr>
+          <w:lang w:val="en-US"/>
+        </w:rPr>
+      </w:r>
+    </w:p>
+    <w:p>
+      <w:pPr>
+        <w:pStyle w:val="Normal"/>
+        <w:bidi w:val="0"/>
+        <w:jc w:val="both"/>
+        <w:rPr>
+          <w:lang w:val="en-US"/>
+        </w:rPr>
+      </w:pPr>
+      <w:r>
+        <w:rPr>
+          <w:lang w:val="en-US"/>
+        </w:rPr>
+        <w:t xml:space="preserve">We recognize that we often do not know the background, trauma, neurological conditions, or circumstances that have led a person to need uncommon specific forms of emotional or neurological regulation. It should not be seen as "This makes no sense, teaching this is wrong and is trauma for children and the rising generation." Instead of making assumptions, </w:t>
+      </w:r>
+      <w:r>
+        <w:rPr>
+          <w:b/>
+          <w:bCs/>
+          <w:lang w:val="en-US"/>
+        </w:rPr>
+        <w:t>we should approach with humility and genuine desire to understand.</w:t>
+      </w:r>
+      <w:r>
+        <w:rPr>
+          <w:lang w:val="en-US"/>
+        </w:rPr>
+        <w:t xml:space="preserve"> Let us remember that our calling is to love and serve, not to diagnose or 'correct' what we might not fully understand</w:t>
+      </w:r>
+    </w:p>
+    <w:p>
+      <w:pPr>
+        <w:pStyle w:val="Normal"/>
+        <w:bidi w:val="0"/>
+        <w:jc w:val="start"/>
+        <w:rPr>
+          <w:lang w:val="en-US"/>
+        </w:rPr>
+      </w:pPr>
+      <w:r>
+        <w:rPr>
+          <w:lang w:val="en-US"/>
+        </w:rPr>
+      </w:r>
+    </w:p>
+    <w:p>
+      <w:pPr>
+        <w:pStyle w:val="Heading4"/>
+        <w:numPr>
+          <w:ilvl w:val="3"/>
           <w:numId w:val="2"/>
         </w:numPr>
         <w:bidi w:val="0"/>
-        <w:jc w:val="start"/>
-        <w:rPr>
-          <w:lang w:val="en-US"/>
-        </w:rPr>
-      </w:pPr>
-      <w:r>
-        <w:rPr>
-          <w:lang w:val="en-US"/>
-        </w:rPr>
-        <w:t>Involuntary movements or necessary regulatory behaviors (such as tics in Tourette Syndrome)</w:t>
-      </w:r>
-    </w:p>
-    <w:p>
-      <w:pPr>
-        <w:pStyle w:val="Normal"/>
-        <w:bidi w:val="0"/>
-        <w:jc w:val="start"/>
-        <w:rPr>
-          <w:lang w:val="en-US"/>
-        </w:rPr>
-      </w:pPr>
-      <w:r>
-        <w:rPr>
-          <w:lang w:val="en-US"/>
-        </w:rPr>
-      </w:r>
-    </w:p>
-    <w:p>
-      <w:pPr>
-        <w:pStyle w:val="Normal"/>
-        <w:bidi w:val="0"/>
-        <w:jc w:val="start"/>
-        <w:rPr>
-          <w:lang w:val="en-US"/>
-        </w:rPr>
-      </w:pPr>
-      <w:r>
-        <w:rPr>
-          <w:lang w:val="en-US"/>
-        </w:rPr>
-        <w:t>These elements and behaviors, when part of an inherent neurological condition or a healing process supervised or not by mental health professionals (that may or may not last a lifetime), and even if they do not have a need or do not make use of their primary purpose, must be respected and permitted in all Church buildings (if they comply with Church standards) and home activities.</w:t>
-      </w:r>
-    </w:p>
-    <w:p>
-      <w:pPr>
-        <w:pStyle w:val="Normal"/>
-        <w:bidi w:val="0"/>
-        <w:jc w:val="start"/>
-        <w:rPr>
-          <w:lang w:val="en-US"/>
-        </w:rPr>
-      </w:pPr>
-      <w:r>
-        <w:rPr>
-          <w:lang w:val="en-US"/>
-        </w:rPr>
-      </w:r>
-    </w:p>
-    <w:p>
-      <w:pPr>
-        <w:pStyle w:val="Heading3"/>
-        <w:numPr>
-          <w:ilvl w:val="2"/>
-          <w:numId w:val="1"/>
-        </w:numPr>
-        <w:bidi w:val="0"/>
         <w:ind w:hanging="0" w:start="0"/>
         <w:jc w:val="start"/>
         <w:rPr>
@@ -507,7 +841,136 @@
         <w:rPr>
           <w:lang w:val="en-US"/>
         </w:rPr>
-        <w:t>Call to Empathy and Understanding</w:t>
+        <w:t>Do Not Coerce</w:t>
+      </w:r>
+    </w:p>
+    <w:p>
+      <w:pPr>
+        <w:pStyle w:val="Normal"/>
+        <w:bidi w:val="0"/>
+        <w:jc w:val="start"/>
+        <w:rPr>
+          <w:lang w:val="en-US"/>
+        </w:rPr>
+      </w:pPr>
+      <w:r>
+        <w:rPr>
+          <w:lang w:val="en-US"/>
+        </w:rPr>
+      </w:r>
+    </w:p>
+    <w:p>
+      <w:pPr>
+        <w:pStyle w:val="Normal"/>
+        <w:bidi w:val="0"/>
+        <w:jc w:val="both"/>
+        <w:rPr>
+          <w:lang w:val="en-US"/>
+        </w:rPr>
+      </w:pPr>
+      <w:r>
+        <w:rPr>
+          <w:b/>
+          <w:bCs/>
+          <w:lang w:val="en-US"/>
+        </w:rPr>
+        <w:t>No member, leader, family member, or friend should use emotional blackmail, spiritual pressure, or relational manipulation to demand that a person abandon legitimate emotional regulation procedures.</w:t>
+      </w:r>
+      <w:r>
+        <w:rPr>
+          <w:lang w:val="en-US"/>
+        </w:rPr>
+        <w:t xml:space="preserve"> Phrases such as "if you really loved God, you would stop that," "you can't participate fully if you continue like this," "cannot use the priesthood," or "this is affecting the whole family" constitute forms of coercion that cause spiritual, emotional, and neurological harm This includes any type of direct or indirect harassment, in-person or virtual.</w:t>
+      </w:r>
+    </w:p>
+    <w:p>
+      <w:pPr>
+        <w:pStyle w:val="Normal"/>
+        <w:bidi w:val="0"/>
+        <w:jc w:val="start"/>
+        <w:rPr>
+          <w:lang w:val="en-US"/>
+        </w:rPr>
+      </w:pPr>
+      <w:r>
+        <w:rPr>
+          <w:lang w:val="en-US"/>
+        </w:rPr>
+      </w:r>
+    </w:p>
+    <w:p>
+      <w:pPr>
+        <w:pStyle w:val="Normal"/>
+        <w:bidi w:val="0"/>
+        <w:jc w:val="start"/>
+        <w:rPr>
+          <w:lang w:val="en-US"/>
+        </w:rPr>
+      </w:pPr>
+      <w:r>
+        <w:rPr>
+          <w:lang w:val="en-US"/>
+        </w:rPr>
+        <w:t xml:space="preserve">The doctrine of the Gospel teaches that the priesthood should be exercised "by persuasion, by long-suffering, by gentleness and meekness, and by love unfeigned" (Doctrine and Covenants 121:41). </w:t>
+      </w:r>
+      <w:r>
+        <w:rPr>
+          <w:b/>
+          <w:bCs/>
+          <w:lang w:val="en-US"/>
+        </w:rPr>
+        <w:t>Coercion does not come from God, but from human misunderstandings.</w:t>
+      </w:r>
+      <w:r>
+        <w:rPr>
+          <w:lang w:val="en-US"/>
+        </w:rPr>
+        <w:t xml:space="preserve"> Forcing the abandonment of consolidated regulatory needs—without clinical understanding or compassionate support—is not only ineffective, but can reactivate trauma, generate isolation, and erode testimony.</w:t>
+      </w:r>
+    </w:p>
+    <w:p>
+      <w:pPr>
+        <w:pStyle w:val="Normal"/>
+        <w:bidi w:val="0"/>
+        <w:jc w:val="start"/>
+        <w:rPr>
+          <w:lang w:val="en-US"/>
+        </w:rPr>
+      </w:pPr>
+      <w:r>
+        <w:rPr>
+          <w:lang w:val="en-US"/>
+        </w:rPr>
+      </w:r>
+    </w:p>
+    <w:p>
+      <w:pPr>
+        <w:pStyle w:val="Normal"/>
+        <w:bidi w:val="0"/>
+        <w:jc w:val="start"/>
+        <w:rPr>
+          <w:lang w:val="en-US"/>
+        </w:rPr>
+      </w:pPr>
+      <w:r>
+        <w:rPr>
+          <w:lang w:val="en-US"/>
+        </w:rPr>
+        <w:t xml:space="preserve">True love </w:t>
+      </w:r>
+      <w:r>
+        <w:rPr>
+          <w:b/>
+          <w:bCs/>
+          <w:lang w:val="en-US"/>
+        </w:rPr>
+        <w:t>never conditions belonging, service, or spiritual dignity</w:t>
+      </w:r>
+      <w:r>
+        <w:rPr>
+          <w:lang w:val="en-US"/>
+        </w:rPr>
+        <w:t xml:space="preserve"> on compliance with unrevealed standards. Genuine inclusion respects the emotional and neurological agency of each soul, just as the Savior did with all those whom He healed without requiring prior change.</w:t>
       </w:r>
     </w:p>
     <w:p>
@@ -530,404 +993,7 @@
         <w:pStyle w:val="Heading4"/>
         <w:numPr>
           <w:ilvl w:val="3"/>
-          <w:numId w:val="1"/>
-        </w:numPr>
-        <w:bidi w:val="0"/>
-        <w:ind w:hanging="0" w:start="0"/>
-        <w:jc w:val="start"/>
-        <w:rPr>
-          <w:lang w:val="en-US"/>
-        </w:rPr>
-      </w:pPr>
-      <w:r>
-        <w:rPr>
-          <w:lang w:val="en-US"/>
-        </w:rPr>
-        <w:t>Neurological need and not a whim</w:t>
-      </w:r>
-    </w:p>
-    <w:p>
-      <w:pPr>
-        <w:pStyle w:val="Normal"/>
-        <w:bidi w:val="0"/>
-        <w:jc w:val="start"/>
-        <w:rPr>
-          <w:lang w:val="en-US"/>
-        </w:rPr>
-      </w:pPr>
-      <w:r>
-        <w:rPr>
-          <w:lang w:val="en-US"/>
-        </w:rPr>
-      </w:r>
-    </w:p>
-    <w:p>
-      <w:pPr>
-        <w:pStyle w:val="Normal"/>
-        <w:bidi w:val="0"/>
-        <w:jc w:val="start"/>
-        <w:rPr>
-          <w:lang w:val="en-US"/>
-        </w:rPr>
-      </w:pPr>
-      <w:r>
-        <w:rPr>
-          <w:lang w:val="en-US"/>
-        </w:rPr>
-        <w:t>It is important to understand that many behaviors or needs for uncommon emotional regulation are not voluntary choices or whims, but legitimate neurological responses. Strategies such as tics in Tourette Syndrome, or certain self-regulation rituals following traumatic experiences, or "stimming" in autism are necessary adaptive mechanisms. Suppressing them without understanding can cause real distress. Therefore, they should be seen as valid needs that deserve respect and support.</w:t>
-      </w:r>
-    </w:p>
-    <w:p>
-      <w:pPr>
-        <w:pStyle w:val="Normal"/>
-        <w:bidi w:val="0"/>
-        <w:jc w:val="start"/>
-        <w:rPr>
-          <w:lang w:val="en-US"/>
-        </w:rPr>
-      </w:pPr>
-      <w:r>
-        <w:rPr>
-          <w:lang w:val="en-US"/>
-        </w:rPr>
-      </w:r>
-    </w:p>
-    <w:p>
-      <w:pPr>
-        <w:pStyle w:val="Heading4"/>
-        <w:numPr>
-          <w:ilvl w:val="3"/>
-          <w:numId w:val="1"/>
-        </w:numPr>
-        <w:bidi w:val="0"/>
-        <w:ind w:hanging="0" w:start="0"/>
-        <w:jc w:val="start"/>
-        <w:rPr>
-          <w:lang w:val="en-US"/>
-        </w:rPr>
-      </w:pPr>
-      <w:r>
-        <w:rPr>
-          <w:lang w:val="en-US"/>
-        </w:rPr>
-        <w:t>Do Not Judge</w:t>
-      </w:r>
-    </w:p>
-    <w:p>
-      <w:pPr>
-        <w:pStyle w:val="Normal"/>
-        <w:bidi w:val="0"/>
-        <w:jc w:val="start"/>
-        <w:rPr>
-          <w:lang w:val="en-US"/>
-        </w:rPr>
-      </w:pPr>
-      <w:r>
-        <w:rPr>
-          <w:lang w:val="en-US"/>
-        </w:rPr>
-      </w:r>
-    </w:p>
-    <w:p>
-      <w:pPr>
-        <w:pStyle w:val="Normal"/>
-        <w:bidi w:val="0"/>
-        <w:jc w:val="start"/>
-        <w:rPr>
-          <w:lang w:val="en-US"/>
-        </w:rPr>
-      </w:pPr>
-      <w:r>
-        <w:rPr>
-          <w:lang w:val="en-US"/>
-        </w:rPr>
-        <w:t>We urge all members, leaders, and families to refrain from making judgments about mental health and neurological situations that may seem uncommon or difficult to understand, including conditions such as Tourette Syndrome, involuntary movements, or specific regulatory needs. Let us remember that "man looketh on the outward appearance, but the Lord looketh on the heart" (1 Samuel 16:7).</w:t>
-      </w:r>
-    </w:p>
-    <w:p>
-      <w:pPr>
-        <w:pStyle w:val="Normal"/>
-        <w:bidi w:val="0"/>
-        <w:jc w:val="start"/>
-        <w:rPr>
-          <w:lang w:val="en-US"/>
-        </w:rPr>
-      </w:pPr>
-      <w:r>
-        <w:rPr>
-          <w:lang w:val="en-US"/>
-        </w:rPr>
-      </w:r>
-    </w:p>
-    <w:p>
-      <w:pPr>
-        <w:pStyle w:val="Heading4"/>
-        <w:numPr>
-          <w:ilvl w:val="3"/>
-          <w:numId w:val="1"/>
-        </w:numPr>
-        <w:bidi w:val="0"/>
-        <w:ind w:hanging="0" w:start="0"/>
-        <w:jc w:val="start"/>
-        <w:rPr>
-          <w:lang w:val="en-US"/>
-        </w:rPr>
-      </w:pPr>
-      <w:r>
-        <w:rPr>
-          <w:lang w:val="en-US"/>
-        </w:rPr>
-        <w:t>Do Not Exclude</w:t>
-      </w:r>
-    </w:p>
-    <w:p>
-      <w:pPr>
-        <w:pStyle w:val="Normal"/>
-        <w:bidi w:val="0"/>
-        <w:jc w:val="start"/>
-        <w:rPr>
-          <w:lang w:val="en-US"/>
-        </w:rPr>
-      </w:pPr>
-      <w:r>
-        <w:rPr>
-          <w:lang w:val="en-US"/>
-        </w:rPr>
-      </w:r>
-    </w:p>
-    <w:p>
-      <w:pPr>
-        <w:pStyle w:val="Normal"/>
-        <w:bidi w:val="0"/>
-        <w:jc w:val="start"/>
-        <w:rPr>
-          <w:lang w:val="en-US"/>
-        </w:rPr>
-      </w:pPr>
-      <w:r>
-        <w:rPr>
-          <w:lang w:val="en-US"/>
-        </w:rPr>
-        <w:t>No behavior related to mental health conditions or neurological differences should be grounds for exclusion from our congregations, activities, or worship services, even in family settings. Diversity in forms of healing, recovery, and neurological regulation should be seen as a manifestation of our Heavenly Father's infinite compassion.</w:t>
-      </w:r>
-    </w:p>
-    <w:p>
-      <w:pPr>
-        <w:pStyle w:val="Normal"/>
-        <w:bidi w:val="0"/>
-        <w:jc w:val="start"/>
-        <w:rPr>
-          <w:lang w:val="en-US"/>
-        </w:rPr>
-      </w:pPr>
-      <w:r>
-        <w:rPr>
-          <w:lang w:val="en-US"/>
-        </w:rPr>
-      </w:r>
-    </w:p>
-    <w:p>
-      <w:pPr>
-        <w:pStyle w:val="Heading4"/>
-        <w:numPr>
-          <w:ilvl w:val="3"/>
-          <w:numId w:val="1"/>
-        </w:numPr>
-        <w:bidi w:val="0"/>
-        <w:ind w:hanging="0" w:start="0"/>
-        <w:jc w:val="start"/>
-        <w:rPr>
-          <w:lang w:val="en-US"/>
-        </w:rPr>
-      </w:pPr>
-      <w:r>
-        <w:rPr>
-          <w:lang w:val="en-US"/>
-        </w:rPr>
-        <w:t>Do Not Misinterpret</w:t>
-      </w:r>
-    </w:p>
-    <w:p>
-      <w:pPr>
-        <w:pStyle w:val="Normal"/>
-        <w:bidi w:val="0"/>
-        <w:jc w:val="start"/>
-        <w:rPr>
-          <w:lang w:val="en-US"/>
-        </w:rPr>
-      </w:pPr>
-      <w:r>
-        <w:rPr>
-          <w:lang w:val="en-US"/>
-        </w:rPr>
-      </w:r>
-    </w:p>
-    <w:p>
-      <w:pPr>
-        <w:pStyle w:val="Normal"/>
-        <w:bidi w:val="0"/>
-        <w:jc w:val="start"/>
-        <w:rPr>
-          <w:lang w:val="en-US"/>
-        </w:rPr>
-      </w:pPr>
-      <w:r>
-        <w:rPr>
-          <w:lang w:val="en-US"/>
-        </w:rPr>
-        <w:t>We recognize that we often do not know the background, trauma, neurological conditions, or circumstances that have led a person to need uncommon specific forms of emotional or neurological regulation. It should not be seen as "Teaching this is wrong and is trauma for children and the rising generation." Instead of making assumptions, we should approach with humility and genuine desire to understand. Let us remember that our calling is to love and serve, not to diagnose or 'correct' what we might not fully understand.</w:t>
-      </w:r>
-    </w:p>
-    <w:p>
-      <w:pPr>
-        <w:pStyle w:val="Normal"/>
-        <w:bidi w:val="0"/>
-        <w:jc w:val="start"/>
-        <w:rPr>
-          <w:lang w:val="en-US"/>
-        </w:rPr>
-      </w:pPr>
-      <w:r>
-        <w:rPr>
-          <w:lang w:val="en-US"/>
-        </w:rPr>
-      </w:r>
-    </w:p>
-    <w:p>
-      <w:pPr>
-        <w:pStyle w:val="Heading4"/>
-        <w:numPr>
-          <w:ilvl w:val="3"/>
-          <w:numId w:val="1"/>
-        </w:numPr>
-        <w:bidi w:val="0"/>
-        <w:ind w:hanging="0" w:start="0"/>
-        <w:jc w:val="start"/>
-        <w:rPr>
-          <w:lang w:val="en-US"/>
-        </w:rPr>
-      </w:pPr>
-      <w:r>
-        <w:rPr>
-          <w:lang w:val="en-US"/>
-        </w:rPr>
-        <w:t>Do Not Coerce</w:t>
-      </w:r>
-    </w:p>
-    <w:p>
-      <w:pPr>
-        <w:pStyle w:val="Normal"/>
-        <w:bidi w:val="0"/>
-        <w:jc w:val="start"/>
-        <w:rPr>
-          <w:lang w:val="en-US"/>
-        </w:rPr>
-      </w:pPr>
-      <w:r>
-        <w:rPr>
-          <w:lang w:val="en-US"/>
-        </w:rPr>
-      </w:r>
-    </w:p>
-    <w:p>
-      <w:pPr>
-        <w:pStyle w:val="Normal"/>
-        <w:bidi w:val="0"/>
-        <w:jc w:val="start"/>
-        <w:rPr>
-          <w:lang w:val="en-US"/>
-        </w:rPr>
-      </w:pPr>
-      <w:r>
-        <w:rPr>
-          <w:lang w:val="en-US"/>
-        </w:rPr>
-        <w:t>No member, leader, family member, or friend should use emotional blackmail, spiritual pressure, or relational manipulation to demand that a person abandon legitimate emotional regulation procedures. Phrases such as "if you really loved God, you would stop that," "you can't participate fully if you continue like this," "cannot use the priesthood," or "this is affecting the whole family" constitute forms of coercion that cause spiritual, emotional, and neurological harm.</w:t>
-      </w:r>
-    </w:p>
-    <w:p>
-      <w:pPr>
-        <w:pStyle w:val="Normal"/>
-        <w:bidi w:val="0"/>
-        <w:jc w:val="start"/>
-        <w:rPr>
-          <w:lang w:val="en-US"/>
-        </w:rPr>
-      </w:pPr>
-      <w:r>
-        <w:rPr>
-          <w:lang w:val="en-US"/>
-        </w:rPr>
-      </w:r>
-    </w:p>
-    <w:p>
-      <w:pPr>
-        <w:pStyle w:val="Normal"/>
-        <w:bidi w:val="0"/>
-        <w:jc w:val="start"/>
-        <w:rPr>
-          <w:lang w:val="en-US"/>
-        </w:rPr>
-      </w:pPr>
-      <w:r>
-        <w:rPr>
-          <w:lang w:val="en-US"/>
-        </w:rPr>
-        <w:t>The doctrine of the Gospel teaches that the priesthood should be exercised "by persuasion, by long-suffering, by gentleness and meekness, and by love unfeigned" (Doctrine and Covenants 121:41). Coercion does not come from God, but from human misunderstandings. Forcing the abandonment of consolidated regulatory needs—without clinical understanding or compassionate support—is not only ineffective, but can reactivate trauma, generate isolation, and erode testimony.</w:t>
-      </w:r>
-    </w:p>
-    <w:p>
-      <w:pPr>
-        <w:pStyle w:val="Normal"/>
-        <w:bidi w:val="0"/>
-        <w:jc w:val="start"/>
-        <w:rPr>
-          <w:lang w:val="en-US"/>
-        </w:rPr>
-      </w:pPr>
-      <w:r>
-        <w:rPr>
-          <w:lang w:val="en-US"/>
-        </w:rPr>
-      </w:r>
-    </w:p>
-    <w:p>
-      <w:pPr>
-        <w:pStyle w:val="Normal"/>
-        <w:bidi w:val="0"/>
-        <w:jc w:val="start"/>
-        <w:rPr>
-          <w:lang w:val="en-US"/>
-        </w:rPr>
-      </w:pPr>
-      <w:r>
-        <w:rPr>
-          <w:lang w:val="en-US"/>
-        </w:rPr>
-        <w:t>True love never conditions belonging, service, or spiritual dignity on compliance with unrevealed standards. Genuine inclusion respects the emotional and neurological agency of each soul, just as the Savior did with all those whom He healed without requiring prior change.</w:t>
-      </w:r>
-    </w:p>
-    <w:p>
-      <w:pPr>
-        <w:pStyle w:val="Normal"/>
-        <w:bidi w:val="0"/>
-        <w:jc w:val="start"/>
-        <w:rPr>
-          <w:lang w:val="en-US"/>
-        </w:rPr>
-      </w:pPr>
-      <w:r>
-        <w:rPr>
-          <w:lang w:val="en-US"/>
-        </w:rPr>
-      </w:r>
-    </w:p>
-    <w:p>
-      <w:pPr>
-        <w:pStyle w:val="Heading4"/>
-        <w:numPr>
-          <w:ilvl w:val="3"/>
-          <w:numId w:val="1"/>
+          <w:numId w:val="2"/>
         </w:numPr>
         <w:ind w:hanging="0" w:start="0"/>
         <w:rPr/>
@@ -956,7 +1022,7 @@
       <w:pPr>
         <w:pStyle w:val="Normal"/>
         <w:bidi w:val="0"/>
-        <w:jc w:val="start"/>
+        <w:jc w:val="both"/>
         <w:rPr>
           <w:lang w:val="en-US"/>
         </w:rPr>
@@ -1016,7 +1082,7 @@
         <w:pStyle w:val="Heading4"/>
         <w:numPr>
           <w:ilvl w:val="3"/>
-          <w:numId w:val="1"/>
+          <w:numId w:val="2"/>
         </w:numPr>
         <w:bidi w:val="0"/>
         <w:ind w:hanging="0" w:start="0"/>
@@ -1051,7 +1117,7 @@
       <w:pPr>
         <w:pStyle w:val="Normal"/>
         <w:bidi w:val="0"/>
-        <w:jc w:val="start"/>
+        <w:jc w:val="both"/>
         <w:rPr>
           <w:lang w:val="en-US"/>
         </w:rPr>
@@ -1097,7 +1163,7 @@
         <w:pStyle w:val="Heading3"/>
         <w:numPr>
           <w:ilvl w:val="2"/>
-          <w:numId w:val="1"/>
+          <w:numId w:val="2"/>
         </w:numPr>
         <w:bidi w:val="0"/>
         <w:ind w:hanging="0" w:start="0"/>
@@ -1133,7 +1199,7 @@
         <w:pStyle w:val="Heading4"/>
         <w:numPr>
           <w:ilvl w:val="3"/>
-          <w:numId w:val="1"/>
+          <w:numId w:val="2"/>
         </w:numPr>
         <w:bidi w:val="0"/>
         <w:ind w:hanging="0" w:start="0"/>
@@ -1168,16 +1234,16 @@
       <w:pPr>
         <w:pStyle w:val="Normal"/>
         <w:bidi w:val="0"/>
-        <w:jc w:val="start"/>
-        <w:rPr>
-          <w:lang w:val="en-US"/>
-        </w:rPr>
-      </w:pPr>
-      <w:r>
-        <w:rPr>
-          <w:lang w:val="en-US"/>
-        </w:rPr>
-        <w:t>There are people who have sought to understand their entire lives why they have certain behaviors or perform uncommon psychological emotional regulation procedures that are difficult to explain. Many understand this from their youth, others at an older age. And there are those who never manage to know why this happens to them, but all go through a painful path of misunderstanding, intolerance, marginalization, being judged for something they don't even fully understand. Achieving understanding and "endure it well" is what they seek, and feeling God's love and the compassion and empathy that there is no intentionality in their conduct.</w:t>
+        <w:jc w:val="both"/>
+        <w:rPr>
+          <w:lang w:val="en-US"/>
+        </w:rPr>
+      </w:pPr>
+      <w:r>
+        <w:rPr>
+          <w:lang w:val="en-US"/>
+        </w:rPr>
+        <w:t>There are people who have sought to understand their entire lives why they have certain behaviors or perform uncommon psychological emotional regulation procedures that are difficult to explain. Many understand this from their youth, others at an older age. And there are those who never manage to know why this happens to them, but all go through a painful path of misunderstanding, intolerance, marginalization, being judged and sanctioned for something they don't even fully understand. Achieving understanding and "endure it well" is what they seek, and feeling God's love and the compassion and empathy that there is no intentionality in their conduct.</w:t>
       </w:r>
     </w:p>
     <w:p>
@@ -1200,7 +1266,7 @@
         <w:pStyle w:val="Heading4"/>
         <w:numPr>
           <w:ilvl w:val="3"/>
-          <w:numId w:val="1"/>
+          <w:numId w:val="2"/>
         </w:numPr>
         <w:bidi w:val="0"/>
         <w:ind w:hanging="0" w:start="0"/>
@@ -1235,7 +1301,7 @@
       <w:pPr>
         <w:pStyle w:val="Normal"/>
         <w:bidi w:val="0"/>
-        <w:jc w:val="start"/>
+        <w:jc w:val="both"/>
         <w:rPr>
           <w:lang w:val="en-US"/>
         </w:rPr>
@@ -1276,248 +1342,6 @@
           <w:lang w:val="en-US"/>
         </w:rPr>
         <w:t>As a community of saints, we commit to:</w:t>
-      </w:r>
-    </w:p>
-    <w:p>
-      <w:pPr>
-        <w:pStyle w:val="Normal"/>
-        <w:bidi w:val="0"/>
-        <w:jc w:val="start"/>
-        <w:rPr>
-          <w:lang w:val="en-US"/>
-        </w:rPr>
-      </w:pPr>
-      <w:r>
-        <w:rPr>
-          <w:lang w:val="en-US"/>
-        </w:rPr>
-      </w:r>
-    </w:p>
-    <w:p>
-      <w:pPr>
-        <w:pStyle w:val="Normal"/>
-        <w:numPr>
-          <w:ilvl w:val="0"/>
-          <w:numId w:val="3"/>
-        </w:numPr>
-        <w:bidi w:val="0"/>
-        <w:jc w:val="start"/>
-        <w:rPr>
-          <w:lang w:val="en-US"/>
-        </w:rPr>
-      </w:pPr>
-      <w:r>
-        <w:rPr>
-          <w:lang w:val="en-US"/>
-        </w:rPr>
-        <w:t>Offer love without conditions or reservations</w:t>
-      </w:r>
-    </w:p>
-    <w:p>
-      <w:pPr>
-        <w:pStyle w:val="Normal"/>
-        <w:numPr>
-          <w:ilvl w:val="0"/>
-          <w:numId w:val="3"/>
-        </w:numPr>
-        <w:bidi w:val="0"/>
-        <w:jc w:val="start"/>
-        <w:rPr>
-          <w:lang w:val="en-US"/>
-        </w:rPr>
-      </w:pPr>
-      <w:r>
-        <w:rPr>
-          <w:lang w:val="en-US"/>
-        </w:rPr>
-        <w:t>Practice active empathy and genuine understanding toward neurological differences</w:t>
-      </w:r>
-    </w:p>
-    <w:p>
-      <w:pPr>
-        <w:pStyle w:val="Normal"/>
-        <w:numPr>
-          <w:ilvl w:val="0"/>
-          <w:numId w:val="3"/>
-        </w:numPr>
-        <w:bidi w:val="0"/>
-        <w:jc w:val="start"/>
-        <w:rPr>
-          <w:lang w:val="en-US"/>
-        </w:rPr>
-      </w:pPr>
-      <w:r>
-        <w:rPr>
-          <w:lang w:val="en-US"/>
-        </w:rPr>
-        <w:t>Strengthen bonds of brotherhood and love</w:t>
-      </w:r>
-    </w:p>
-    <w:p>
-      <w:pPr>
-        <w:pStyle w:val="Normal"/>
-        <w:numPr>
-          <w:ilvl w:val="0"/>
-          <w:numId w:val="3"/>
-        </w:numPr>
-        <w:bidi w:val="0"/>
-        <w:jc w:val="start"/>
-        <w:rPr>
-          <w:lang w:val="en-US"/>
-        </w:rPr>
-      </w:pPr>
-      <w:r>
-        <w:rPr>
-          <w:lang w:val="en-US"/>
-        </w:rPr>
-        <w:t>Make necessary adaptations according to individual circumstances</w:t>
-      </w:r>
-    </w:p>
-    <w:p>
-      <w:pPr>
-        <w:pStyle w:val="Normal"/>
-        <w:numPr>
-          <w:ilvl w:val="0"/>
-          <w:numId w:val="3"/>
-        </w:numPr>
-        <w:bidi w:val="0"/>
-        <w:jc w:val="start"/>
-        <w:rPr>
-          <w:lang w:val="en-US"/>
-        </w:rPr>
-      </w:pPr>
-      <w:r>
-        <w:rPr>
-          <w:lang w:val="en-US"/>
-        </w:rPr>
-        <w:t>Create safe spaces where all can heal and grow</w:t>
-      </w:r>
-    </w:p>
-    <w:p>
-      <w:pPr>
-        <w:pStyle w:val="Normal"/>
-        <w:numPr>
-          <w:ilvl w:val="0"/>
-          <w:numId w:val="3"/>
-        </w:numPr>
-        <w:bidi w:val="0"/>
-        <w:jc w:val="start"/>
-        <w:rPr>
-          <w:lang w:val="en-US"/>
-        </w:rPr>
-      </w:pPr>
-      <w:r>
-        <w:rPr>
-          <w:lang w:val="en-US"/>
-        </w:rPr>
-        <w:t>Foster understanding, inclusion and teach these values to children and the rising generation</w:t>
-      </w:r>
-    </w:p>
-    <w:p>
-      <w:pPr>
-        <w:pStyle w:val="Normal"/>
-        <w:numPr>
-          <w:ilvl w:val="0"/>
-          <w:numId w:val="3"/>
-        </w:numPr>
-        <w:bidi w:val="0"/>
-        <w:jc w:val="start"/>
-        <w:rPr>
-          <w:lang w:val="en-US"/>
-        </w:rPr>
-      </w:pPr>
-      <w:r>
-        <w:rPr>
-          <w:lang w:val="en-US"/>
-        </w:rPr>
-        <w:t>Seek those who may have been affected by not knowing these things</w:t>
-      </w:r>
-    </w:p>
-    <w:p>
-      <w:pPr>
-        <w:pStyle w:val="Normal"/>
-        <w:numPr>
-          <w:ilvl w:val="0"/>
-          <w:numId w:val="3"/>
-        </w:numPr>
-        <w:bidi w:val="0"/>
-        <w:jc w:val="start"/>
-        <w:rPr>
-          <w:lang w:val="en-US"/>
-        </w:rPr>
-      </w:pPr>
-      <w:r>
-        <w:rPr>
-          <w:lang w:val="en-US"/>
-        </w:rPr>
-        <w:t>Accept that conditions like Tourette Syndrome require understanding, not correction</w:t>
-      </w:r>
-    </w:p>
-    <w:p>
-      <w:pPr>
-        <w:pStyle w:val="Normal"/>
-        <w:bidi w:val="0"/>
-        <w:jc w:val="start"/>
-        <w:rPr>
-          <w:lang w:val="en-US"/>
-        </w:rPr>
-      </w:pPr>
-      <w:r>
-        <w:rPr>
-          <w:lang w:val="en-US"/>
-        </w:rPr>
-      </w:r>
-    </w:p>
-    <w:p>
-      <w:pPr>
-        <w:pStyle w:val="Heading3"/>
-        <w:numPr>
-          <w:ilvl w:val="2"/>
-          <w:numId w:val="1"/>
-        </w:numPr>
-        <w:bidi w:val="0"/>
-        <w:ind w:hanging="0" w:start="0"/>
-        <w:jc w:val="start"/>
-        <w:rPr>
-          <w:lang w:val="en-US"/>
-        </w:rPr>
-      </w:pPr>
-      <w:r>
-        <w:rPr>
-          <w:lang w:val="en-US"/>
-        </w:rPr>
-        <w:t>Guidance for Leaders</w:t>
-      </w:r>
-    </w:p>
-    <w:p>
-      <w:pPr>
-        <w:pStyle w:val="Normal"/>
-        <w:bidi w:val="0"/>
-        <w:jc w:val="start"/>
-        <w:rPr>
-          <w:lang w:val="en-US"/>
-        </w:rPr>
-      </w:pPr>
-      <w:r>
-        <w:rPr>
-          <w:lang w:val="en-US"/>
-        </w:rPr>
-      </w:r>
-    </w:p>
-    <w:p>
-      <w:pPr>
-        <w:pStyle w:val="Normal"/>
-        <w:bidi w:val="0"/>
-        <w:jc w:val="start"/>
-        <w:rPr>
-          <w:lang w:val="en-US"/>
-        </w:rPr>
-      </w:pPr>
-      <w:r>
-        <w:rPr>
-          <w:lang w:val="en-US"/>
-        </w:rPr>
-        <w:t>Local priesthood and auxiliary organization leaders should:</w:t>
       </w:r>
     </w:p>
     <w:p>
@@ -1552,7 +1376,7 @@
         <w:rPr>
           <w:lang w:val="en-US"/>
         </w:rPr>
-        <w:t>Receive with love and patience all members, regardless of their specific mental health and neurological needs</w:t>
+        <w:t>Offer love without conditions or reservations</w:t>
       </w:r>
     </w:p>
     <w:p>
@@ -1572,7 +1396,7 @@
         <w:rPr>
           <w:lang w:val="en-US"/>
         </w:rPr>
-        <w:t>Recognize that, according to The Family: A Proclamation to the World, circumstances requiring uncommon psychological emotional regulation procedures or neurological conditions such as Tourette Syndrome need individual adaptation</w:t>
+        <w:t>Practice active empathy and genuine understanding toward neurological differences</w:t>
       </w:r>
     </w:p>
     <w:p>
@@ -1592,7 +1416,7 @@
         <w:rPr>
           <w:lang w:val="en-US"/>
         </w:rPr>
-        <w:t>Consider that neurological needs must be taken into account when identifying unusual or uncommon situations</w:t>
+        <w:t>Strengthen bonds of brotherhood and love</w:t>
       </w:r>
     </w:p>
     <w:p>
@@ -1612,7 +1436,7 @@
         <w:rPr>
           <w:lang w:val="en-US"/>
         </w:rPr>
-        <w:t>Consult with mental health and neurology professionals when appropriate and with the member's consent</w:t>
+        <w:t>Make necessary adaptations according to individual circumstances</w:t>
       </w:r>
     </w:p>
     <w:p>
@@ -1632,7 +1456,7 @@
         <w:rPr>
           <w:lang w:val="en-US"/>
         </w:rPr>
-        <w:t>Make necessary physical and procedural adaptations in buildings and programs</w:t>
+        <w:t>Create safe spaces where all can heal and grow</w:t>
       </w:r>
     </w:p>
     <w:p>
@@ -1652,7 +1476,7 @@
         <w:rPr>
           <w:lang w:val="en-US"/>
         </w:rPr>
-        <w:t>Educate congregations about the importance of inclusion and understanding of neurological differences</w:t>
+        <w:t>Foster understanding, inclusion and teach these values to children and the rising generation</w:t>
       </w:r>
     </w:p>
     <w:p>
@@ -1672,7 +1496,7 @@
         <w:rPr>
           <w:lang w:val="en-US"/>
         </w:rPr>
-        <w:t>Accompany families that require help in the individual adaptation process, in mutual understanding</w:t>
+        <w:t>Seek those who may have been affected by not knowing these things</w:t>
       </w:r>
     </w:p>
     <w:p>
@@ -1692,6 +1516,248 @@
         <w:rPr>
           <w:lang w:val="en-US"/>
         </w:rPr>
+        <w:t>Accept that conditions like Tourette Syndrome require understanding, not correction</w:t>
+      </w:r>
+    </w:p>
+    <w:p>
+      <w:pPr>
+        <w:pStyle w:val="Normal"/>
+        <w:bidi w:val="0"/>
+        <w:jc w:val="start"/>
+        <w:rPr>
+          <w:lang w:val="en-US"/>
+        </w:rPr>
+      </w:pPr>
+      <w:r>
+        <w:rPr>
+          <w:lang w:val="en-US"/>
+        </w:rPr>
+      </w:r>
+    </w:p>
+    <w:p>
+      <w:pPr>
+        <w:pStyle w:val="Heading3"/>
+        <w:numPr>
+          <w:ilvl w:val="2"/>
+          <w:numId w:val="2"/>
+        </w:numPr>
+        <w:bidi w:val="0"/>
+        <w:ind w:hanging="0" w:start="0"/>
+        <w:jc w:val="start"/>
+        <w:rPr>
+          <w:lang w:val="en-US"/>
+        </w:rPr>
+      </w:pPr>
+      <w:r>
+        <w:rPr>
+          <w:lang w:val="en-US"/>
+        </w:rPr>
+        <w:t>Guidance for Leaders</w:t>
+      </w:r>
+    </w:p>
+    <w:p>
+      <w:pPr>
+        <w:pStyle w:val="Normal"/>
+        <w:bidi w:val="0"/>
+        <w:jc w:val="start"/>
+        <w:rPr>
+          <w:lang w:val="en-US"/>
+        </w:rPr>
+      </w:pPr>
+      <w:r>
+        <w:rPr>
+          <w:lang w:val="en-US"/>
+        </w:rPr>
+      </w:r>
+    </w:p>
+    <w:p>
+      <w:pPr>
+        <w:pStyle w:val="Normal"/>
+        <w:bidi w:val="0"/>
+        <w:jc w:val="start"/>
+        <w:rPr>
+          <w:lang w:val="en-US"/>
+        </w:rPr>
+      </w:pPr>
+      <w:r>
+        <w:rPr>
+          <w:lang w:val="en-US"/>
+        </w:rPr>
+        <w:t>Local priesthood and auxiliary organization leaders should:</w:t>
+      </w:r>
+    </w:p>
+    <w:p>
+      <w:pPr>
+        <w:pStyle w:val="Normal"/>
+        <w:bidi w:val="0"/>
+        <w:jc w:val="start"/>
+        <w:rPr>
+          <w:lang w:val="en-US"/>
+        </w:rPr>
+      </w:pPr>
+      <w:r>
+        <w:rPr>
+          <w:lang w:val="en-US"/>
+        </w:rPr>
+      </w:r>
+    </w:p>
+    <w:p>
+      <w:pPr>
+        <w:pStyle w:val="Normal"/>
+        <w:numPr>
+          <w:ilvl w:val="0"/>
+          <w:numId w:val="5"/>
+        </w:numPr>
+        <w:bidi w:val="0"/>
+        <w:jc w:val="start"/>
+        <w:rPr>
+          <w:lang w:val="en-US"/>
+        </w:rPr>
+      </w:pPr>
+      <w:r>
+        <w:rPr>
+          <w:lang w:val="en-US"/>
+        </w:rPr>
+        <w:t>Receive with love and patience all members, regardless of their specific mental health and neurological needs</w:t>
+      </w:r>
+    </w:p>
+    <w:p>
+      <w:pPr>
+        <w:pStyle w:val="Normal"/>
+        <w:numPr>
+          <w:ilvl w:val="0"/>
+          <w:numId w:val="5"/>
+        </w:numPr>
+        <w:bidi w:val="0"/>
+        <w:jc w:val="start"/>
+        <w:rPr>
+          <w:lang w:val="en-US"/>
+        </w:rPr>
+      </w:pPr>
+      <w:r>
+        <w:rPr>
+          <w:lang w:val="en-US"/>
+        </w:rPr>
+        <w:t>Recognize that, according to The Family: A Proclamation to the World, circumstances requiring uncommon psychological emotional regulation procedures or neurological conditions such as Tourette Syndrome need individual adaptation</w:t>
+      </w:r>
+    </w:p>
+    <w:p>
+      <w:pPr>
+        <w:pStyle w:val="Normal"/>
+        <w:numPr>
+          <w:ilvl w:val="0"/>
+          <w:numId w:val="5"/>
+        </w:numPr>
+        <w:bidi w:val="0"/>
+        <w:jc w:val="start"/>
+        <w:rPr>
+          <w:lang w:val="en-US"/>
+        </w:rPr>
+      </w:pPr>
+      <w:r>
+        <w:rPr>
+          <w:lang w:val="en-US"/>
+        </w:rPr>
+        <w:t>Consider that neurological needs must be taken into account when identifying unusual or uncommon situations</w:t>
+      </w:r>
+    </w:p>
+    <w:p>
+      <w:pPr>
+        <w:pStyle w:val="Normal"/>
+        <w:numPr>
+          <w:ilvl w:val="0"/>
+          <w:numId w:val="5"/>
+        </w:numPr>
+        <w:bidi w:val="0"/>
+        <w:jc w:val="start"/>
+        <w:rPr>
+          <w:lang w:val="en-US"/>
+        </w:rPr>
+      </w:pPr>
+      <w:r>
+        <w:rPr>
+          <w:lang w:val="en-US"/>
+        </w:rPr>
+        <w:t>Consult with mental health and neurology professionals when appropriate and with the member's consent</w:t>
+      </w:r>
+    </w:p>
+    <w:p>
+      <w:pPr>
+        <w:pStyle w:val="Normal"/>
+        <w:numPr>
+          <w:ilvl w:val="0"/>
+          <w:numId w:val="5"/>
+        </w:numPr>
+        <w:bidi w:val="0"/>
+        <w:jc w:val="start"/>
+        <w:rPr>
+          <w:lang w:val="en-US"/>
+        </w:rPr>
+      </w:pPr>
+      <w:r>
+        <w:rPr>
+          <w:lang w:val="en-US"/>
+        </w:rPr>
+        <w:t>Make necessary physical and procedural adaptations in buildings and programs</w:t>
+      </w:r>
+    </w:p>
+    <w:p>
+      <w:pPr>
+        <w:pStyle w:val="Normal"/>
+        <w:numPr>
+          <w:ilvl w:val="0"/>
+          <w:numId w:val="5"/>
+        </w:numPr>
+        <w:bidi w:val="0"/>
+        <w:jc w:val="start"/>
+        <w:rPr>
+          <w:lang w:val="en-US"/>
+        </w:rPr>
+      </w:pPr>
+      <w:r>
+        <w:rPr>
+          <w:lang w:val="en-US"/>
+        </w:rPr>
+        <w:t>Educate congregations about the importance of inclusion and understanding of neurological differences</w:t>
+      </w:r>
+    </w:p>
+    <w:p>
+      <w:pPr>
+        <w:pStyle w:val="Normal"/>
+        <w:numPr>
+          <w:ilvl w:val="0"/>
+          <w:numId w:val="5"/>
+        </w:numPr>
+        <w:bidi w:val="0"/>
+        <w:jc w:val="start"/>
+        <w:rPr>
+          <w:lang w:val="en-US"/>
+        </w:rPr>
+      </w:pPr>
+      <w:r>
+        <w:rPr>
+          <w:lang w:val="en-US"/>
+        </w:rPr>
+        <w:t>Accompany families that require help in the individual adaptation process, in mutual understanding</w:t>
+      </w:r>
+    </w:p>
+    <w:p>
+      <w:pPr>
+        <w:pStyle w:val="Normal"/>
+        <w:numPr>
+          <w:ilvl w:val="0"/>
+          <w:numId w:val="5"/>
+        </w:numPr>
+        <w:bidi w:val="0"/>
+        <w:jc w:val="start"/>
+        <w:rPr>
+          <w:lang w:val="en-US"/>
+        </w:rPr>
+      </w:pPr>
+      <w:r>
+        <w:rPr>
+          <w:lang w:val="en-US"/>
+        </w:rPr>
         <w:t>Facilitate extended family members and community members to provide support when needed</w:t>
       </w:r>
     </w:p>
@@ -1700,7 +1766,7 @@
         <w:pStyle w:val="Normal"/>
         <w:numPr>
           <w:ilvl w:val="0"/>
-          <w:numId w:val="4"/>
+          <w:numId w:val="5"/>
         </w:numPr>
         <w:bidi w:val="0"/>
         <w:jc w:val="start"/>
@@ -1720,7 +1786,7 @@
         <w:pStyle w:val="Normal"/>
         <w:numPr>
           <w:ilvl w:val="0"/>
-          <w:numId w:val="4"/>
+          <w:numId w:val="5"/>
         </w:numPr>
         <w:bidi w:val="0"/>
         <w:jc w:val="start"/>
@@ -1740,7 +1806,7 @@
         <w:pStyle w:val="Normal"/>
         <w:numPr>
           <w:ilvl w:val="0"/>
-          <w:numId w:val="4"/>
+          <w:numId w:val="5"/>
         </w:numPr>
         <w:bidi w:val="0"/>
         <w:jc w:val="start"/>
@@ -1760,7 +1826,7 @@
         <w:pStyle w:val="Normal"/>
         <w:numPr>
           <w:ilvl w:val="0"/>
-          <w:numId w:val="4"/>
+          <w:numId w:val="5"/>
         </w:numPr>
         <w:bidi w:val="0"/>
         <w:jc w:val="start"/>
@@ -1780,7 +1846,7 @@
         <w:pStyle w:val="Normal"/>
         <w:numPr>
           <w:ilvl w:val="0"/>
-          <w:numId w:val="4"/>
+          <w:numId w:val="5"/>
         </w:numPr>
         <w:bidi w:val="0"/>
         <w:jc w:val="start"/>
@@ -1815,7 +1881,7 @@
         <w:pStyle w:val="Heading2"/>
         <w:numPr>
           <w:ilvl w:val="1"/>
-          <w:numId w:val="1"/>
+          <w:numId w:val="2"/>
         </w:numPr>
         <w:bidi w:val="0"/>
         <w:ind w:hanging="0" w:start="0"/>
@@ -1850,7 +1916,7 @@
       <w:pPr>
         <w:pStyle w:val="Normal"/>
         <w:bidi w:val="0"/>
-        <w:jc w:val="start"/>
+        <w:jc w:val="both"/>
         <w:rPr>
           <w:lang w:val="en-US"/>
         </w:rPr>
@@ -1881,7 +1947,7 @@
       <w:pPr>
         <w:pStyle w:val="Normal"/>
         <w:bidi w:val="0"/>
-        <w:jc w:val="start"/>
+        <w:jc w:val="both"/>
         <w:rPr>
           <w:lang w:val="en-US"/>
         </w:rPr>
@@ -2003,9 +2069,10 @@
       </w:r>
     </w:p>
     <w:sectPr>
+      <w:footerReference w:type="default" r:id="rId2"/>
       <w:type w:val="nextPage"/>
       <w:pgSz w:w="11906" w:h="16838"/>
-      <w:pgMar w:left="1134" w:right="1134" w:gutter="0" w:header="0" w:top="1134" w:footer="0" w:bottom="1134"/>
+      <w:pgMar w:left="1134" w:right="1134" w:gutter="0" w:header="0" w:top="1134" w:footer="1134" w:bottom="1693"/>
       <w:pgNumType w:fmt="decimal"/>
       <w:formProt w:val="false"/>
       <w:textDirection w:val="lrTb"/>
@@ -2015,6 +2082,40 @@
 </w:document>
 </file>
 
+<file path=word/footer1.xml><?xml version="1.0" encoding="utf-8"?>
+<w:ftr xmlns:o="urn:schemas-microsoft-com:office:office" xmlns:r="http://schemas.openxmlformats.org/officeDocument/2006/relationships" xmlns:v="urn:schemas-microsoft-com:vml" xmlns:w="http://schemas.openxmlformats.org/wordprocessingml/2006/main" xmlns:w10="urn:schemas-microsoft-com:office:word" xmlns:wp="http://schemas.openxmlformats.org/drawingml/2006/wordprocessingDrawing" xmlns:pic="http://schemas.openxmlformats.org/drawingml/2006/picture" xmlns:wps="http://schemas.microsoft.com/office/word/2010/wordprocessingShape" xmlns:wpg="http://schemas.microsoft.com/office/word/2010/wordprocessingGroup" xmlns:mc="http://schemas.openxmlformats.org/markup-compatibility/2006" xmlns:wp14="http://schemas.microsoft.com/office/word/2010/wordprocessingDrawing" xmlns:w14="http://schemas.microsoft.com/office/word/2010/wordml" xmlns:w15="http://schemas.microsoft.com/office/word/2012/wordml" mc:Ignorable="w14 wp14 w15">
+  <w:p>
+    <w:pPr>
+      <w:pStyle w:val="Footer"/>
+      <w:jc w:val="center"/>
+      <w:rPr/>
+    </w:pPr>
+    <w:bookmarkStart w:id="0" w:name="PageNumWizard_FOOTER_Estilo_de_página_pr"/>
+    <w:r>
+      <w:rPr/>
+      <w:fldChar w:fldCharType="begin"/>
+    </w:r>
+    <w:r>
+      <w:rPr/>
+      <w:instrText xml:space="preserve"> PAGE </w:instrText>
+    </w:r>
+    <w:r>
+      <w:rPr/>
+      <w:fldChar w:fldCharType="separate"/>
+    </w:r>
+    <w:r>
+      <w:rPr/>
+      <w:t>5</w:t>
+    </w:r>
+    <w:r>
+      <w:rPr/>
+      <w:fldChar w:fldCharType="end"/>
+    </w:r>
+    <w:bookmarkEnd w:id="0"/>
+  </w:p>
+</w:ftr>
+</file>
+
 <file path=word/numbering.xml><?xml version="1.0" encoding="utf-8"?>
 <w:numbering xmlns:w="http://schemas.openxmlformats.org/wordprocessingml/2006/main" xmlns:o="urn:schemas-microsoft-com:office:office" xmlns:r="http://schemas.openxmlformats.org/officeDocument/2006/relationships" xmlns:v="urn:schemas-microsoft-com:vml" xmlns:mc="http://schemas.openxmlformats.org/markup-compatibility/2006" xmlns:w14="http://schemas.microsoft.com/office/word/2010/wordml" mc:Ignorable="w14">
   <w:abstractNum w:abstractNumId="1">
@@ -2022,7 +2123,7 @@
       <w:start w:val="1"/>
       <w:numFmt w:val="none"/>
       <w:suff w:val="nothing"/>
-      <w:lvlText w:val=""/>
+      <w:lvlText w:val="%1"/>
       <w:lvlJc w:val="start"/>
       <w:pPr>
         <w:tabs>
@@ -2030,13 +2131,12 @@
         </w:tabs>
         <w:ind w:start="0" w:hanging="0"/>
       </w:pPr>
-      <w:rPr/>
     </w:lvl>
     <w:lvl w:ilvl="1">
       <w:start w:val="1"/>
       <w:numFmt w:val="none"/>
       <w:suff w:val="nothing"/>
-      <w:lvlText w:val=""/>
+      <w:lvlText w:val="%2"/>
       <w:lvlJc w:val="start"/>
       <w:pPr>
         <w:tabs>
@@ -2044,13 +2144,12 @@
         </w:tabs>
         <w:ind w:start="0" w:hanging="0"/>
       </w:pPr>
-      <w:rPr/>
     </w:lvl>
     <w:lvl w:ilvl="2">
       <w:start w:val="1"/>
       <w:numFmt w:val="none"/>
       <w:suff w:val="nothing"/>
-      <w:lvlText w:val=""/>
+      <w:lvlText w:val="%3"/>
       <w:lvlJc w:val="start"/>
       <w:pPr>
         <w:tabs>
@@ -2058,13 +2157,12 @@
         </w:tabs>
         <w:ind w:start="0" w:hanging="0"/>
       </w:pPr>
-      <w:rPr/>
     </w:lvl>
     <w:lvl w:ilvl="3">
       <w:start w:val="1"/>
       <w:numFmt w:val="none"/>
       <w:suff w:val="nothing"/>
-      <w:lvlText w:val=""/>
+      <w:lvlText w:val="%4"/>
       <w:lvlJc w:val="start"/>
       <w:pPr>
         <w:tabs>
@@ -2072,13 +2170,12 @@
         </w:tabs>
         <w:ind w:start="0" w:hanging="0"/>
       </w:pPr>
-      <w:rPr/>
     </w:lvl>
     <w:lvl w:ilvl="4">
       <w:start w:val="1"/>
       <w:numFmt w:val="none"/>
       <w:suff w:val="nothing"/>
-      <w:lvlText w:val=""/>
+      <w:lvlText w:val="%5"/>
       <w:lvlJc w:val="start"/>
       <w:pPr>
         <w:tabs>
@@ -2086,13 +2183,12 @@
         </w:tabs>
         <w:ind w:start="0" w:hanging="0"/>
       </w:pPr>
-      <w:rPr/>
     </w:lvl>
     <w:lvl w:ilvl="5">
       <w:start w:val="1"/>
       <w:numFmt w:val="none"/>
       <w:suff w:val="nothing"/>
-      <w:lvlText w:val=""/>
+      <w:lvlText w:val="%6"/>
       <w:lvlJc w:val="start"/>
       <w:pPr>
         <w:tabs>
@@ -2100,13 +2196,12 @@
         </w:tabs>
         <w:ind w:start="0" w:hanging="0"/>
       </w:pPr>
-      <w:rPr/>
     </w:lvl>
     <w:lvl w:ilvl="6">
       <w:start w:val="1"/>
       <w:numFmt w:val="none"/>
       <w:suff w:val="nothing"/>
-      <w:lvlText w:val=""/>
+      <w:lvlText w:val="%7"/>
       <w:lvlJc w:val="start"/>
       <w:pPr>
         <w:tabs>
@@ -2114,13 +2209,12 @@
         </w:tabs>
         <w:ind w:start="0" w:hanging="0"/>
       </w:pPr>
-      <w:rPr/>
     </w:lvl>
     <w:lvl w:ilvl="7">
       <w:start w:val="1"/>
       <w:numFmt w:val="none"/>
       <w:suff w:val="nothing"/>
-      <w:lvlText w:val=""/>
+      <w:lvlText w:val="%8"/>
       <w:lvlJc w:val="start"/>
       <w:pPr>
         <w:tabs>
@@ -2128,13 +2222,12 @@
         </w:tabs>
         <w:ind w:start="0" w:hanging="0"/>
       </w:pPr>
-      <w:rPr/>
     </w:lvl>
     <w:lvl w:ilvl="8">
       <w:start w:val="1"/>
       <w:numFmt w:val="none"/>
       <w:suff w:val="nothing"/>
-      <w:lvlText w:val=""/>
+      <w:lvlText w:val="%9"/>
       <w:lvlJc w:val="start"/>
       <w:pPr>
         <w:tabs>
@@ -2142,12 +2235,139 @@
         </w:tabs>
         <w:ind w:start="0" w:hanging="0"/>
       </w:pPr>
-      <w:rPr/>
     </w:lvl>
   </w:abstractNum>
   <w:abstractNum w:abstractNumId="2">
     <w:lvl w:ilvl="0">
       <w:start w:val="1"/>
+      <w:numFmt w:val="none"/>
+      <w:suff w:val="nothing"/>
+      <w:lvlText w:val="%1"/>
+      <w:lvlJc w:val="start"/>
+      <w:pPr>
+        <w:tabs>
+          <w:tab w:val="num" w:pos="0"/>
+        </w:tabs>
+        <w:ind w:start="0" w:hanging="0"/>
+      </w:pPr>
+      <w:rPr/>
+    </w:lvl>
+    <w:lvl w:ilvl="1">
+      <w:start w:val="1"/>
+      <w:numFmt w:val="none"/>
+      <w:suff w:val="nothing"/>
+      <w:lvlText w:val="%2"/>
+      <w:lvlJc w:val="start"/>
+      <w:pPr>
+        <w:tabs>
+          <w:tab w:val="num" w:pos="0"/>
+        </w:tabs>
+        <w:ind w:start="0" w:hanging="0"/>
+      </w:pPr>
+      <w:rPr/>
+    </w:lvl>
+    <w:lvl w:ilvl="2">
+      <w:start w:val="1"/>
+      <w:numFmt w:val="none"/>
+      <w:suff w:val="nothing"/>
+      <w:lvlText w:val="%3"/>
+      <w:lvlJc w:val="start"/>
+      <w:pPr>
+        <w:tabs>
+          <w:tab w:val="num" w:pos="0"/>
+        </w:tabs>
+        <w:ind w:start="0" w:hanging="0"/>
+      </w:pPr>
+      <w:rPr/>
+    </w:lvl>
+    <w:lvl w:ilvl="3">
+      <w:start w:val="1"/>
+      <w:numFmt w:val="none"/>
+      <w:suff w:val="nothing"/>
+      <w:lvlText w:val="%4"/>
+      <w:lvlJc w:val="start"/>
+      <w:pPr>
+        <w:tabs>
+          <w:tab w:val="num" w:pos="0"/>
+        </w:tabs>
+        <w:ind w:start="0" w:hanging="0"/>
+      </w:pPr>
+      <w:rPr/>
+    </w:lvl>
+    <w:lvl w:ilvl="4">
+      <w:start w:val="1"/>
+      <w:numFmt w:val="none"/>
+      <w:suff w:val="nothing"/>
+      <w:lvlText w:val="%5"/>
+      <w:lvlJc w:val="start"/>
+      <w:pPr>
+        <w:tabs>
+          <w:tab w:val="num" w:pos="0"/>
+        </w:tabs>
+        <w:ind w:start="0" w:hanging="0"/>
+      </w:pPr>
+      <w:rPr/>
+    </w:lvl>
+    <w:lvl w:ilvl="5">
+      <w:start w:val="1"/>
+      <w:numFmt w:val="none"/>
+      <w:suff w:val="nothing"/>
+      <w:lvlText w:val="%6"/>
+      <w:lvlJc w:val="start"/>
+      <w:pPr>
+        <w:tabs>
+          <w:tab w:val="num" w:pos="0"/>
+        </w:tabs>
+        <w:ind w:start="0" w:hanging="0"/>
+      </w:pPr>
+      <w:rPr/>
+    </w:lvl>
+    <w:lvl w:ilvl="6">
+      <w:start w:val="1"/>
+      <w:numFmt w:val="none"/>
+      <w:suff w:val="nothing"/>
+      <w:lvlText w:val="%7"/>
+      <w:lvlJc w:val="start"/>
+      <w:pPr>
+        <w:tabs>
+          <w:tab w:val="num" w:pos="0"/>
+        </w:tabs>
+        <w:ind w:start="0" w:hanging="0"/>
+      </w:pPr>
+      <w:rPr/>
+    </w:lvl>
+    <w:lvl w:ilvl="7">
+      <w:start w:val="1"/>
+      <w:numFmt w:val="none"/>
+      <w:suff w:val="nothing"/>
+      <w:lvlText w:val="%8"/>
+      <w:lvlJc w:val="start"/>
+      <w:pPr>
+        <w:tabs>
+          <w:tab w:val="num" w:pos="0"/>
+        </w:tabs>
+        <w:ind w:start="0" w:hanging="0"/>
+      </w:pPr>
+      <w:rPr/>
+    </w:lvl>
+    <w:lvl w:ilvl="8">
+      <w:start w:val="1"/>
+      <w:numFmt w:val="none"/>
+      <w:suff w:val="nothing"/>
+      <w:lvlText w:val="%9"/>
+      <w:lvlJc w:val="start"/>
+      <w:pPr>
+        <w:tabs>
+          <w:tab w:val="num" w:pos="0"/>
+        </w:tabs>
+        <w:ind w:start="0" w:hanging="0"/>
+      </w:pPr>
+      <w:rPr/>
+    </w:lvl>
+  </w:abstractNum>
+  <w:abstractNum w:abstractNumId="3">
+    <w:lvl w:ilvl="0">
+      <w:start w:val="1"/>
       <w:numFmt w:val="bullet"/>
       <w:lvlText w:val=""/>
       <w:lvlJc w:val="start"/>
@@ -2282,7 +2502,7 @@
       </w:rPr>
     </w:lvl>
   </w:abstractNum>
-  <w:abstractNum w:abstractNumId="3">
+  <w:abstractNum w:abstractNumId="4">
     <w:lvl w:ilvl="0">
       <w:start w:val="1"/>
       <w:numFmt w:val="bullet"/>
@@ -2419,7 +2639,7 @@
       </w:rPr>
     </w:lvl>
   </w:abstractNum>
-  <w:abstractNum w:abstractNumId="4">
+  <w:abstractNum w:abstractNumId="5">
     <w:lvl w:ilvl="0">
       <w:start w:val="1"/>
       <w:numFmt w:val="bullet"/>
@@ -2554,125 +2774,6 @@
       <w:rPr>
         <w:rFonts w:ascii="Symbol" w:hAnsi="Symbol" w:cs="Symbol" w:hint="default"/>
       </w:rPr>
-    </w:lvl>
-  </w:abstractNum>
-  <w:abstractNum w:abstractNumId="5">
-    <w:lvl w:ilvl="0">
-      <w:start w:val="1"/>
-      <w:numFmt w:val="none"/>
-      <w:suff w:val="nothing"/>
-      <w:lvlText w:val=""/>
-      <w:lvlJc w:val="start"/>
-      <w:pPr>
-        <w:tabs>
-          <w:tab w:val="num" w:pos="0"/>
-        </w:tabs>
-        <w:ind w:start="0" w:hanging="0"/>
-      </w:pPr>
-    </w:lvl>
-    <w:lvl w:ilvl="1">
-      <w:start w:val="1"/>
-      <w:numFmt w:val="none"/>
-      <w:suff w:val="nothing"/>
-      <w:lvlText w:val=""/>
-      <w:lvlJc w:val="start"/>
-      <w:pPr>
-        <w:tabs>
-          <w:tab w:val="num" w:pos="0"/>
-        </w:tabs>
-        <w:ind w:start="0" w:hanging="0"/>
-      </w:pPr>
-    </w:lvl>
-    <w:lvl w:ilvl="2">
-      <w:start w:val="1"/>
-      <w:numFmt w:val="none"/>
-      <w:suff w:val="nothing"/>
-      <w:lvlText w:val=""/>
-      <w:lvlJc w:val="start"/>
-      <w:pPr>
-        <w:tabs>
-          <w:tab w:val="num" w:pos="0"/>
-        </w:tabs>
-        <w:ind w:start="0" w:hanging="0"/>
-      </w:pPr>
-    </w:lvl>
-    <w:lvl w:ilvl="3">
-      <w:start w:val="1"/>
-      <w:numFmt w:val="none"/>
-      <w:suff w:val="nothing"/>
-      <w:lvlText w:val=""/>
-      <w:lvlJc w:val="start"/>
-      <w:pPr>
-        <w:tabs>
-          <w:tab w:val="num" w:pos="0"/>
-        </w:tabs>
-        <w:ind w:start="0" w:hanging="0"/>
-      </w:pPr>
-    </w:lvl>
-    <w:lvl w:ilvl="4">
-      <w:start w:val="1"/>
-      <w:numFmt w:val="none"/>
-      <w:suff w:val="nothing"/>
-      <w:lvlText w:val=""/>
-      <w:lvlJc w:val="start"/>
-      <w:pPr>
-        <w:tabs>
-          <w:tab w:val="num" w:pos="0"/>
-        </w:tabs>
-        <w:ind w:start="0" w:hanging="0"/>
-      </w:pPr>
-    </w:lvl>
-    <w:lvl w:ilvl="5">
-      <w:start w:val="1"/>
-      <w:numFmt w:val="none"/>
-      <w:suff w:val="nothing"/>
-      <w:lvlText w:val=""/>
-      <w:lvlJc w:val="start"/>
-      <w:pPr>
-        <w:tabs>
-          <w:tab w:val="num" w:pos="0"/>
-        </w:tabs>
-        <w:ind w:start="0" w:hanging="0"/>
-      </w:pPr>
-    </w:lvl>
-    <w:lvl w:ilvl="6">
-      <w:start w:val="1"/>
-      <w:numFmt w:val="none"/>
-      <w:suff w:val="nothing"/>
-      <w:lvlText w:val=""/>
-      <w:lvlJc w:val="start"/>
-      <w:pPr>
-        <w:tabs>
-          <w:tab w:val="num" w:pos="0"/>
-        </w:tabs>
-        <w:ind w:start="0" w:hanging="0"/>
-      </w:pPr>
-    </w:lvl>
-    <w:lvl w:ilvl="7">
-      <w:start w:val="1"/>
-      <w:numFmt w:val="none"/>
-      <w:suff w:val="nothing"/>
-      <w:lvlText w:val=""/>
-      <w:lvlJc w:val="start"/>
-      <w:pPr>
-        <w:tabs>
-          <w:tab w:val="num" w:pos="0"/>
-        </w:tabs>
-        <w:ind w:start="0" w:hanging="0"/>
-      </w:pPr>
-    </w:lvl>
-    <w:lvl w:ilvl="8">
-      <w:start w:val="1"/>
-      <w:numFmt w:val="none"/>
-      <w:suff w:val="nothing"/>
-      <w:lvlText w:val=""/>
-      <w:lvlJc w:val="start"/>
-      <w:pPr>
-        <w:tabs>
-          <w:tab w:val="num" w:pos="0"/>
-        </w:tabs>
-        <w:ind w:start="0" w:hanging="0"/>
-      </w:pPr>
     </w:lvl>
   </w:abstractNum>
   <w:num w:numId="1">
@@ -2717,6 +2818,9 @@
     <w:pPr>
       <w:widowControl/>
       <w:suppressAutoHyphens w:val="true"/>
+      <w:kinsoku w:val="true"/>
+      <w:overflowPunct w:val="true"/>
+      <w:autoSpaceDE w:val="true"/>
       <w:bidi w:val="0"/>
       <w:spacing w:before="0" w:after="0"/>
       <w:jc w:val="start"/>
@@ -2738,7 +2842,7 @@
     <w:pPr>
       <w:numPr>
         <w:ilvl w:val="0"/>
-        <w:numId w:val="1"/>
+        <w:numId w:val="2"/>
       </w:numPr>
       <w:spacing w:before="240" w:after="120"/>
       <w:outlineLvl w:val="0"/>
@@ -2758,7 +2862,7 @@
     <w:pPr>
       <w:numPr>
         <w:ilvl w:val="1"/>
-        <w:numId w:val="1"/>
+        <w:numId w:val="2"/>
       </w:numPr>
       <w:spacing w:before="200" w:after="120"/>
       <w:outlineLvl w:val="1"/>
@@ -2778,7 +2882,7 @@
     <w:pPr>
       <w:numPr>
         <w:ilvl w:val="2"/>
-        <w:numId w:val="1"/>
+        <w:numId w:val="2"/>
       </w:numPr>
       <w:spacing w:before="140" w:after="120"/>
       <w:outlineLvl w:val="2"/>
@@ -2798,7 +2902,7 @@
     <w:pPr>
       <w:numPr>
         <w:ilvl w:val="3"/>
-        <w:numId w:val="1"/>
+        <w:numId w:val="2"/>
       </w:numPr>
       <w:spacing w:before="120" w:after="120"/>
       <w:outlineLvl w:val="3"/>
@@ -2902,6 +3006,28 @@
     <w:rPr>
       <w:rFonts w:cs="Arial"/>
     </w:rPr>
+  </w:style>
+  <w:style w:type="paragraph" w:styleId="Cabeceraypie">
+    <w:name w:val="Cabecera y pie"/>
+    <w:basedOn w:val="Normal"/>
+    <w:qFormat/>
+    <w:pPr>
+      <w:suppressLineNumbers/>
+      <w:tabs>
+        <w:tab w:val="clear" w:pos="709"/>
+        <w:tab w:val="center" w:pos="4819" w:leader="none"/>
+        <w:tab w:val="right" w:pos="9638" w:leader="none"/>
+      </w:tabs>
+    </w:pPr>
+    <w:rPr/>
+  </w:style>
+  <w:style w:type="paragraph" w:styleId="Footer">
+    <w:name w:val="footer"/>
+    <w:basedOn w:val="Cabeceraypie"/>
+    <w:pPr>
+      <w:suppressLineNumbers/>
+    </w:pPr>
+    <w:rPr/>
   </w:style>
 </w:styles>
 </file>

</xml_diff>